<commit_message>
Mod MM and Results/Discussion template
</commit_message>
<xml_diff>
--- a/Manuscript/2.MaterialandMethods/MaterialandMethods_draft.docx
+++ b/Manuscript/2.MaterialandMethods/MaterialandMethods_draft.docx
@@ -1713,236 +1713,6 @@
         </w:rPr>
         <w:t xml:space="preserve">. </w:t>
       </w:r>
-      <w:commentRangeStart w:id="2"/>
-      <w:r>
-        <w:rPr>
-          <w:lang w:val="en-US"/>
-        </w:rPr>
-        <w:t>While t</w:t>
-      </w:r>
-      <w:r>
-        <w:rPr>
-          <w:lang w:val="en-US"/>
-        </w:rPr>
-        <w:t xml:space="preserve">his flexible </w:t>
-      </w:r>
-      <w:r>
-        <w:rPr>
-          <w:lang w:val="en-US"/>
-        </w:rPr>
-        <w:t>framework</w:t>
-      </w:r>
-      <w:r>
-        <w:rPr>
-          <w:lang w:val="en-US"/>
-        </w:rPr>
-        <w:t xml:space="preserve"> provides a consistent definition of chromatin states across multiple genomes, thus making easier direct comparison between them, the “full-stack” approach </w:t>
-      </w:r>
-      <w:r>
-        <w:rPr>
-          <w:lang w:val="en-US"/>
-        </w:rPr>
-        <w:t xml:space="preserve">allows the understanding of </w:t>
-      </w:r>
-      <w:r>
-        <w:rPr>
-          <w:lang w:val="en-US"/>
-        </w:rPr>
-        <w:t>the po</w:t>
-      </w:r>
-      <w:r>
-        <w:rPr>
-          <w:lang w:val="en-US"/>
-        </w:rPr>
-        <w:t xml:space="preserve">tential </w:t>
-      </w:r>
-      <w:proofErr w:type="spellStart"/>
-      <w:r>
-        <w:rPr>
-          <w:lang w:val="en-US"/>
-        </w:rPr>
-        <w:t>epigenomic</w:t>
-      </w:r>
-      <w:proofErr w:type="spellEnd"/>
-      <w:r>
-        <w:rPr>
-          <w:lang w:val="en-US"/>
-        </w:rPr>
-        <w:t xml:space="preserve"> regulation </w:t>
-      </w:r>
-      <w:r>
-        <w:rPr>
-          <w:lang w:val="en-US"/>
-        </w:rPr>
-        <w:t>over</w:t>
-      </w:r>
-      <w:r>
-        <w:rPr>
-          <w:lang w:val="en-US"/>
-        </w:rPr>
-        <w:t xml:space="preserve"> seve</w:t>
-      </w:r>
-      <w:r>
-        <w:rPr>
-          <w:lang w:val="en-US"/>
-        </w:rPr>
-        <w:t xml:space="preserve">ral </w:t>
-      </w:r>
-      <w:r>
-        <w:rPr>
-          <w:lang w:val="en-US"/>
-        </w:rPr>
-        <w:t>tissues/conditions</w:t>
-      </w:r>
-      <w:r>
-        <w:rPr>
-          <w:lang w:val="en-US"/>
-        </w:rPr>
-        <w:t xml:space="preserve"> such as </w:t>
-      </w:r>
-      <w:r>
-        <w:rPr>
-          <w:lang w:val="en-US"/>
-        </w:rPr>
-        <w:t>differentiating constitutively active regions</w:t>
-      </w:r>
-      <w:r>
-        <w:rPr>
-          <w:lang w:val="en-US"/>
-        </w:rPr>
-        <w:t xml:space="preserve"> </w:t>
-      </w:r>
-      <w:r>
-        <w:rPr>
-          <w:lang w:val="en-US"/>
-        </w:rPr>
-        <w:fldChar w:fldCharType="begin" w:fldLock="1"/>
-      </w:r>
-      <w:r>
-        <w:rPr>
-          <w:lang w:val="en-US"/>
-        </w:rPr>
-        <w:instrText>ADDIN CSL_CITATION {"citationItems":[{"id":"ITEM-1","itemData":{"author":[{"dropping-particle":"","family":"Vu","given":"Ha","non-dropping-particle":"","parse-names":false,"suffix":""},{"dropping-particle":"","family":"Ernst","given":"Jason","non-dropping-particle":"","parse-names":false,"suffix":""}],"container-title":"Genome Biology","id":"ITEM-1","issue":"9","issued":{"date-parts":[["2022"]]},"page":"1-37","title":"Universal annotation of the human genome through integration of over a thousand epigenomic datasets","type":"article-journal","volume":"23"},"uris":["http://www.mendeley.com/documents/?uuid=aee2afad-a2a6-4d4e-a2b8-d8862793fb9d"]}],"mendeley":{"formattedCitation":"(Vu &amp; Ernst, 2022)","plainTextFormattedCitation":"(Vu &amp; Ernst, 2022)","previouslyFormattedCitation":"(Vu &amp; Ernst, 2022)"},"properties":{"noteIndex":0},"schema":"https://github.com/citation-style-language/schema/raw/master/csl-citation.json"}</w:instrText>
-      </w:r>
-      <w:r>
-        <w:rPr>
-          <w:lang w:val="en-US"/>
-        </w:rPr>
-        <w:fldChar w:fldCharType="separate"/>
-      </w:r>
-      <w:r>
-        <w:rPr>
-          <w:noProof/>
-          <w:lang w:val="en-US"/>
-        </w:rPr>
-        <w:t>(Vu &amp; Ernst, 2022)</w:t>
-      </w:r>
-      <w:r>
-        <w:rPr>
-          <w:lang w:val="en-US"/>
-        </w:rPr>
-        <w:fldChar w:fldCharType="end"/>
-      </w:r>
-      <w:r>
-        <w:rPr>
-          <w:lang w:val="en-US"/>
-        </w:rPr>
-        <w:t xml:space="preserve">. </w:t>
-      </w:r>
-      <w:r>
-        <w:rPr>
-          <w:lang w:val="en-US"/>
-        </w:rPr>
-        <w:t xml:space="preserve">Therefore, </w:t>
-      </w:r>
-      <w:r>
-        <w:rPr>
-          <w:lang w:val="en-US"/>
-        </w:rPr>
-        <w:t>we adopted this</w:t>
-      </w:r>
-      <w:r>
-        <w:rPr>
-          <w:lang w:val="en-US"/>
-        </w:rPr>
-        <w:t xml:space="preserve"> holistic approach </w:t>
-      </w:r>
-      <w:r>
-        <w:rPr>
-          <w:lang w:val="en-US"/>
-        </w:rPr>
-        <w:t>simpl</w:t>
-      </w:r>
-      <w:r>
-        <w:rPr>
-          <w:lang w:val="en-US"/>
-        </w:rPr>
-        <w:t xml:space="preserve">ifying genome annotations across tissues and species through a single segmentation annotation to </w:t>
-      </w:r>
-      <w:r>
-        <w:rPr>
-          <w:lang w:val="en-US"/>
-        </w:rPr>
-        <w:t xml:space="preserve">allow </w:t>
-      </w:r>
-      <w:r>
-        <w:rPr>
-          <w:lang w:val="en-US"/>
-        </w:rPr>
-        <w:t>future e</w:t>
-      </w:r>
-      <w:r>
-        <w:rPr>
-          <w:lang w:val="en-US"/>
-        </w:rPr>
-        <w:t>voluti</w:t>
-      </w:r>
-      <w:r>
-        <w:rPr>
-          <w:lang w:val="en-US"/>
-        </w:rPr>
-        <w:t xml:space="preserve">onary </w:t>
-      </w:r>
-      <w:proofErr w:type="spellStart"/>
-      <w:r>
-        <w:rPr>
-          <w:lang w:val="en-US"/>
-        </w:rPr>
-        <w:t>epigenomics</w:t>
-      </w:r>
-      <w:proofErr w:type="spellEnd"/>
-      <w:r>
-        <w:rPr>
-          <w:lang w:val="en-US"/>
-        </w:rPr>
-        <w:t xml:space="preserve"> </w:t>
-      </w:r>
-      <w:r>
-        <w:rPr>
-          <w:lang w:val="en-US"/>
-        </w:rPr>
-        <w:t>applications</w:t>
-      </w:r>
-      <w:r>
-        <w:rPr>
-          <w:lang w:val="en-US"/>
-        </w:rPr>
-        <w:t>.</w:t>
-      </w:r>
-      <w:commentRangeEnd w:id="2"/>
-      <w:r>
-        <w:rPr>
-          <w:rStyle w:val="Refdecomentario"/>
-        </w:rPr>
-        <w:commentReference w:id="2"/>
-      </w:r>
-    </w:p>
-    <w:p>
-      <w:pPr>
-        <w:rPr>
-          <w:lang w:val="en-US"/>
-        </w:rPr>
-      </w:pPr>
       <w:r>
         <w:rPr>
           <w:lang w:val="en-US"/>
@@ -2983,14 +2753,7 @@
         <w:rPr>
           <w:lang w:val="en-US"/>
         </w:rPr>
-        <w:t xml:space="preserve">and </w:t>
-      </w:r>
-      <w:r>
-        <w:rPr>
-          <w:lang w:val="en-US"/>
-        </w:rPr>
-        <w:lastRenderedPageBreak/>
-        <w:t>compute</w:t>
+        <w:t>and compute</w:t>
       </w:r>
       <w:r>
         <w:rPr>
@@ -3428,6 +3191,7 @@
         <w:rPr>
           <w:lang w:val="en-US"/>
         </w:rPr>
+        <w:lastRenderedPageBreak/>
         <w:t xml:space="preserve">feature </w:t>
       </w:r>
       <w:r>
@@ -4851,319 +4615,319 @@
         <w:rPr>
           <w:lang w:val="en-US"/>
         </w:rPr>
-        <w:t xml:space="preserve"> a result, high/low </w:t>
+        <w:t xml:space="preserve"> a result, high/low divergent pairs have &gt;0.5/&lt;0.5 </w:t>
+      </w:r>
+      <w:r>
+        <w:rPr>
+          <w:lang w:val="en-US"/>
+        </w:rPr>
+        <w:t xml:space="preserve">and </w:t>
+      </w:r>
+      <w:r>
+        <w:rPr>
+          <w:lang w:val="en-US"/>
+        </w:rPr>
+        <w:t xml:space="preserve">&gt;0.93/&lt;0.46 </w:t>
+      </w:r>
+      <w:r>
+        <w:rPr>
+          <w:lang w:val="en-US"/>
+        </w:rPr>
+        <w:t xml:space="preserve">DFD values </w:t>
+      </w:r>
+      <w:r>
+        <w:rPr>
+          <w:lang w:val="en-US"/>
+        </w:rPr>
+        <w:t xml:space="preserve">with </w:t>
+      </w:r>
+      <w:r>
+        <w:rPr>
+          <w:lang w:val="en-US"/>
+        </w:rPr>
+        <w:t xml:space="preserve">relaxed and </w:t>
+      </w:r>
+      <w:r>
+        <w:rPr>
+          <w:lang w:val="en-US"/>
+        </w:rPr>
+        <w:t xml:space="preserve">stringent </w:t>
+      </w:r>
+      <w:r>
+        <w:rPr>
+          <w:lang w:val="en-US"/>
+        </w:rPr>
+        <w:t>thresholds</w:t>
+      </w:r>
+      <w:r>
+        <w:rPr>
+          <w:lang w:val="en-US"/>
+        </w:rPr>
+        <w:t>, respectively</w:t>
+      </w:r>
+      <w:r>
+        <w:rPr>
+          <w:lang w:val="en-US"/>
+        </w:rPr>
+        <w:t>.</w:t>
+      </w:r>
+      <w:r>
+        <w:rPr>
+          <w:lang w:val="en-US"/>
+        </w:rPr>
+        <w:t xml:space="preserve"> </w:t>
+      </w:r>
+      <w:proofErr w:type="spellStart"/>
+      <w:r>
+        <w:rPr>
+          <w:i/>
+          <w:lang w:val="en-US"/>
+        </w:rPr>
+        <w:t>A.thaliana</w:t>
+      </w:r>
+      <w:proofErr w:type="spellEnd"/>
+      <w:r>
+        <w:rPr>
+          <w:i/>
+          <w:lang w:val="en-US"/>
+        </w:rPr>
+        <w:t xml:space="preserve"> </w:t>
+      </w:r>
+      <w:r>
+        <w:rPr>
+          <w:lang w:val="en-US"/>
+        </w:rPr>
+        <w:t>genes (longest sequence) were used as queries to search for self-match homologous with DIAMOND v2 (E-value = 1e-04)</w:t>
+      </w:r>
+      <w:r>
+        <w:rPr>
+          <w:lang w:val="en-US"/>
+        </w:rPr>
+        <w:t xml:space="preserve"> </w:t>
+      </w:r>
+      <w:r>
+        <w:rPr>
+          <w:lang w:val="en-US"/>
+        </w:rPr>
+        <w:fldChar w:fldCharType="begin" w:fldLock="1"/>
+      </w:r>
+      <w:r>
+        <w:rPr>
+          <w:lang w:val="en-US"/>
+        </w:rPr>
+        <w:instrText>ADDIN CSL_CITATION {"citationItems":[{"id":"ITEM-1","itemData":{"DOI":"10.1038/s41592-021-01101-x","ISBN":"4159202101","ISSN":"1548-7105","author":[{"dropping-particle":"","family":"Buchfink","given":"Benjamin","non-dropping-particle":"","parse-names":false,"suffix":""},{"dropping-particle":"","family":"Reuter","given":"Klaus","non-dropping-particle":"","parse-names":false,"suffix":""},{"dropping-particle":"","family":"Drost","given":"Hajk-georg","non-dropping-particle":"","parse-names":false,"suffix":""}],"container-title":"Nature Methods","id":"ITEM-1","issue":"April","issued":{"date-parts":[["2021"]]},"publisher":"Springer US","title":"Sensitive protein alignments at tree-of-life scale using DIAMOND","type":"article-journal","volume":"18"},"uris":["http://www.mendeley.com/documents/?uuid=179fc3f4-28e0-409f-b811-f728a2478457"]}],"mendeley":{"formattedCitation":"(Buchfink, Reuter, &amp; Drost, 2021)","plainTextFormattedCitation":"(Buchfink, Reuter, &amp; Drost, 2021)","previouslyFormattedCitation":"(Buchfink, Reuter, &amp; Drost, 2021)"},"properties":{"noteIndex":0},"schema":"https://github.com/citation-style-language/schema/raw/master/csl-citation.json"}</w:instrText>
+      </w:r>
+      <w:r>
+        <w:rPr>
+          <w:lang w:val="en-US"/>
+        </w:rPr>
+        <w:fldChar w:fldCharType="separate"/>
+      </w:r>
+      <w:r>
+        <w:rPr>
+          <w:noProof/>
+          <w:lang w:val="en-US"/>
+        </w:rPr>
+        <w:t>(Buchfink, Reuter, &amp; Drost, 2021)</w:t>
+      </w:r>
+      <w:r>
+        <w:rPr>
+          <w:lang w:val="en-US"/>
+        </w:rPr>
+        <w:fldChar w:fldCharType="end"/>
+      </w:r>
+      <w:r>
+        <w:rPr>
+          <w:lang w:val="en-US"/>
+        </w:rPr>
+        <w:t xml:space="preserve">. </w:t>
+      </w:r>
+      <w:r>
+        <w:rPr>
+          <w:lang w:val="en-US"/>
+        </w:rPr>
+        <w:t xml:space="preserve">We focused only </w:t>
+      </w:r>
+      <w:r>
+        <w:rPr>
+          <w:lang w:val="en-US"/>
+        </w:rPr>
+        <w:t>in pairs with the best hits,</w:t>
+      </w:r>
+      <w:r>
+        <w:rPr>
+          <w:lang w:val="en-US"/>
+        </w:rPr>
+        <w:t xml:space="preserve"> &gt; 30 % identity and &gt; 50 % coverage. </w:t>
+      </w:r>
+      <w:r>
+        <w:rPr>
+          <w:lang w:val="en-US"/>
+        </w:rPr>
+        <w:t>We identified 7852 pairs of which 1444/</w:t>
+      </w:r>
+      <w:r>
+        <w:rPr>
+          <w:lang w:val="en-US"/>
+        </w:rPr>
+        <w:t>6898</w:t>
+      </w:r>
+      <w:r>
+        <w:rPr>
+          <w:lang w:val="en-US"/>
+        </w:rPr>
+        <w:t xml:space="preserve"> </w:t>
+      </w:r>
+      <w:r>
+        <w:rPr>
+          <w:lang w:val="en-US"/>
+        </w:rPr>
+        <w:t xml:space="preserve">were predicted as high </w:t>
+      </w:r>
+      <w:r>
+        <w:rPr>
+          <w:lang w:val="en-US"/>
+        </w:rPr>
+        <w:t xml:space="preserve">and </w:t>
+      </w:r>
+      <w:r>
+        <w:rPr>
+          <w:lang w:val="en-US"/>
+        </w:rPr>
+        <w:t>723</w:t>
+      </w:r>
+      <w:r>
+        <w:rPr>
+          <w:lang w:val="en-US"/>
+        </w:rPr>
+        <w:t>/</w:t>
+      </w:r>
+      <w:r>
+        <w:rPr>
+          <w:lang w:val="en-US"/>
+        </w:rPr>
+        <w:t>954</w:t>
+      </w:r>
+      <w:r>
+        <w:rPr>
+          <w:lang w:val="en-US"/>
+        </w:rPr>
+        <w:t xml:space="preserve"> </w:t>
+      </w:r>
+      <w:r>
+        <w:rPr>
+          <w:lang w:val="en-US"/>
+        </w:rPr>
+        <w:t>as low di</w:t>
+      </w:r>
+      <w:r>
+        <w:rPr>
+          <w:lang w:val="en-US"/>
+        </w:rPr>
+        <w:t>versified duplicates with stri</w:t>
+      </w:r>
+      <w:r>
+        <w:rPr>
+          <w:lang w:val="en-US"/>
+        </w:rPr>
+        <w:t>ct</w:t>
+      </w:r>
+      <w:r>
+        <w:rPr>
+          <w:lang w:val="en-US"/>
+        </w:rPr>
+        <w:t xml:space="preserve">/relaxed thresholds, respectively. </w:t>
+      </w:r>
+      <w:proofErr w:type="spellStart"/>
+      <w:r>
+        <w:rPr>
+          <w:lang w:val="en-US"/>
+        </w:rPr>
+        <w:t>Ka</w:t>
+      </w:r>
+      <w:proofErr w:type="spellEnd"/>
+      <w:r>
+        <w:rPr>
+          <w:lang w:val="en-US"/>
+        </w:rPr>
+        <w:t xml:space="preserve"> </w:t>
+      </w:r>
+      <w:r>
+        <w:rPr>
+          <w:lang w:val="en-US"/>
+        </w:rPr>
+        <w:t xml:space="preserve">(number of </w:t>
+      </w:r>
+      <w:proofErr w:type="spellStart"/>
+      <w:r>
+        <w:rPr>
+          <w:lang w:val="en-US"/>
+        </w:rPr>
+        <w:t>nonsynonymous</w:t>
+      </w:r>
+      <w:proofErr w:type="spellEnd"/>
+      <w:r>
+        <w:rPr>
+          <w:lang w:val="en-US"/>
+        </w:rPr>
+        <w:t xml:space="preserve"> substitutions per </w:t>
+      </w:r>
+      <w:proofErr w:type="spellStart"/>
+      <w:r>
+        <w:rPr>
+          <w:lang w:val="en-US"/>
+        </w:rPr>
+        <w:t>nonsynonymous</w:t>
+      </w:r>
+      <w:proofErr w:type="spellEnd"/>
+      <w:r>
+        <w:rPr>
+          <w:lang w:val="en-US"/>
+        </w:rPr>
+        <w:t xml:space="preserve"> site)</w:t>
+      </w:r>
+      <w:r>
+        <w:rPr>
+          <w:lang w:val="en-US"/>
+        </w:rPr>
+        <w:t xml:space="preserve">, </w:t>
+      </w:r>
+      <w:r>
+        <w:rPr>
+          <w:lang w:val="en-US"/>
+        </w:rPr>
+        <w:t xml:space="preserve">Ks values </w:t>
+      </w:r>
+      <w:r>
+        <w:rPr>
+          <w:lang w:val="en-US"/>
+        </w:rPr>
+        <w:t>(number of synonymous substitutions per synonymous site)</w:t>
+      </w:r>
+      <w:r>
+        <w:rPr>
+          <w:lang w:val="en-US"/>
+        </w:rPr>
+        <w:t xml:space="preserve"> </w:t>
+      </w:r>
+      <w:r>
+        <w:rPr>
+          <w:lang w:val="en-US"/>
+        </w:rPr>
+        <w:t xml:space="preserve">and the </w:t>
+      </w:r>
+      <w:r>
+        <w:rPr>
+          <w:lang w:val="en-US"/>
+        </w:rPr>
+        <w:t xml:space="preserve">similarity of expression </w:t>
       </w:r>
       <w:r>
         <w:rPr>
           <w:lang w:val="en-US"/>
         </w:rPr>
         <w:lastRenderedPageBreak/>
-        <w:t xml:space="preserve">divergent pairs have &gt;0.5/&lt;0.5 </w:t>
-      </w:r>
-      <w:r>
-        <w:rPr>
-          <w:lang w:val="en-US"/>
-        </w:rPr>
-        <w:t xml:space="preserve">and </w:t>
-      </w:r>
-      <w:r>
-        <w:rPr>
-          <w:lang w:val="en-US"/>
-        </w:rPr>
-        <w:t xml:space="preserve">&gt;0.93/&lt;0.46 </w:t>
-      </w:r>
-      <w:r>
-        <w:rPr>
-          <w:lang w:val="en-US"/>
-        </w:rPr>
-        <w:t xml:space="preserve">DFD values </w:t>
-      </w:r>
-      <w:r>
-        <w:rPr>
-          <w:lang w:val="en-US"/>
-        </w:rPr>
-        <w:t xml:space="preserve">with </w:t>
-      </w:r>
-      <w:r>
-        <w:rPr>
-          <w:lang w:val="en-US"/>
-        </w:rPr>
-        <w:t xml:space="preserve">relaxed and </w:t>
-      </w:r>
-      <w:r>
-        <w:rPr>
-          <w:lang w:val="en-US"/>
-        </w:rPr>
-        <w:t xml:space="preserve">stringent </w:t>
-      </w:r>
-      <w:r>
-        <w:rPr>
-          <w:lang w:val="en-US"/>
-        </w:rPr>
-        <w:t>thresholds</w:t>
-      </w:r>
-      <w:r>
-        <w:rPr>
-          <w:lang w:val="en-US"/>
-        </w:rPr>
-        <w:t>, respectively</w:t>
-      </w:r>
-      <w:r>
-        <w:rPr>
-          <w:lang w:val="en-US"/>
-        </w:rPr>
-        <w:t>.</w:t>
-      </w:r>
-      <w:r>
-        <w:rPr>
-          <w:lang w:val="en-US"/>
-        </w:rPr>
-        <w:t xml:space="preserve"> </w:t>
-      </w:r>
-      <w:proofErr w:type="spellStart"/>
-      <w:r>
-        <w:rPr>
-          <w:i/>
-          <w:lang w:val="en-US"/>
-        </w:rPr>
-        <w:t>A.thaliana</w:t>
-      </w:r>
-      <w:proofErr w:type="spellEnd"/>
-      <w:r>
-        <w:rPr>
-          <w:i/>
-          <w:lang w:val="en-US"/>
-        </w:rPr>
-        <w:t xml:space="preserve"> </w:t>
-      </w:r>
-      <w:r>
-        <w:rPr>
-          <w:lang w:val="en-US"/>
-        </w:rPr>
-        <w:t>genes (longest sequence) were used as queries to search for self-match homologous with DIAMOND v2 (E-value = 1e-04)</w:t>
-      </w:r>
-      <w:r>
-        <w:rPr>
-          <w:lang w:val="en-US"/>
-        </w:rPr>
-        <w:t xml:space="preserve"> </w:t>
-      </w:r>
-      <w:r>
-        <w:rPr>
-          <w:lang w:val="en-US"/>
-        </w:rPr>
-        <w:fldChar w:fldCharType="begin" w:fldLock="1"/>
-      </w:r>
-      <w:r>
-        <w:rPr>
-          <w:lang w:val="en-US"/>
-        </w:rPr>
-        <w:instrText>ADDIN CSL_CITATION {"citationItems":[{"id":"ITEM-1","itemData":{"DOI":"10.1038/s41592-021-01101-x","ISBN":"4159202101","ISSN":"1548-7105","author":[{"dropping-particle":"","family":"Buchfink","given":"Benjamin","non-dropping-particle":"","parse-names":false,"suffix":""},{"dropping-particle":"","family":"Reuter","given":"Klaus","non-dropping-particle":"","parse-names":false,"suffix":""},{"dropping-particle":"","family":"Drost","given":"Hajk-georg","non-dropping-particle":"","parse-names":false,"suffix":""}],"container-title":"Nature Methods","id":"ITEM-1","issue":"April","issued":{"date-parts":[["2021"]]},"publisher":"Springer US","title":"Sensitive protein alignments at tree-of-life scale using DIAMOND","type":"article-journal","volume":"18"},"uris":["http://www.mendeley.com/documents/?uuid=179fc3f4-28e0-409f-b811-f728a2478457"]}],"mendeley":{"formattedCitation":"(Buchfink, Reuter, &amp; Drost, 2021)","plainTextFormattedCitation":"(Buchfink, Reuter, &amp; Drost, 2021)","previouslyFormattedCitation":"(Buchfink, Reuter, &amp; Drost, 2021)"},"properties":{"noteIndex":0},"schema":"https://github.com/citation-style-language/schema/raw/master/csl-citation.json"}</w:instrText>
-      </w:r>
-      <w:r>
-        <w:rPr>
-          <w:lang w:val="en-US"/>
-        </w:rPr>
-        <w:fldChar w:fldCharType="separate"/>
-      </w:r>
-      <w:r>
-        <w:rPr>
-          <w:noProof/>
-          <w:lang w:val="en-US"/>
-        </w:rPr>
-        <w:t>(Buchfink, Reuter, &amp; Drost, 2021)</w:t>
-      </w:r>
-      <w:r>
-        <w:rPr>
-          <w:lang w:val="en-US"/>
-        </w:rPr>
-        <w:fldChar w:fldCharType="end"/>
-      </w:r>
-      <w:r>
-        <w:rPr>
-          <w:lang w:val="en-US"/>
-        </w:rPr>
-        <w:t xml:space="preserve">. </w:t>
-      </w:r>
-      <w:r>
-        <w:rPr>
-          <w:lang w:val="en-US"/>
-        </w:rPr>
-        <w:t xml:space="preserve">We focused only </w:t>
-      </w:r>
-      <w:r>
-        <w:rPr>
-          <w:lang w:val="en-US"/>
-        </w:rPr>
-        <w:t>in pairs with the best hits,</w:t>
-      </w:r>
-      <w:r>
-        <w:rPr>
-          <w:lang w:val="en-US"/>
-        </w:rPr>
-        <w:t xml:space="preserve"> &gt; 30 % identity and &gt; 50 % coverage. </w:t>
-      </w:r>
-      <w:r>
-        <w:rPr>
-          <w:lang w:val="en-US"/>
-        </w:rPr>
-        <w:t>We identified 7852 pairs of which 1444/</w:t>
-      </w:r>
-      <w:r>
-        <w:rPr>
-          <w:lang w:val="en-US"/>
-        </w:rPr>
-        <w:t>6898</w:t>
-      </w:r>
-      <w:r>
-        <w:rPr>
-          <w:lang w:val="en-US"/>
-        </w:rPr>
-        <w:t xml:space="preserve"> </w:t>
-      </w:r>
-      <w:r>
-        <w:rPr>
-          <w:lang w:val="en-US"/>
-        </w:rPr>
-        <w:t xml:space="preserve">were predicted as high </w:t>
-      </w:r>
-      <w:r>
-        <w:rPr>
-          <w:lang w:val="en-US"/>
-        </w:rPr>
-        <w:t xml:space="preserve">and </w:t>
-      </w:r>
-      <w:r>
-        <w:rPr>
-          <w:lang w:val="en-US"/>
-        </w:rPr>
-        <w:t>723</w:t>
-      </w:r>
-      <w:r>
-        <w:rPr>
-          <w:lang w:val="en-US"/>
-        </w:rPr>
-        <w:t>/</w:t>
-      </w:r>
-      <w:r>
-        <w:rPr>
-          <w:lang w:val="en-US"/>
-        </w:rPr>
-        <w:t>954</w:t>
-      </w:r>
-      <w:r>
-        <w:rPr>
-          <w:lang w:val="en-US"/>
-        </w:rPr>
-        <w:t xml:space="preserve"> </w:t>
-      </w:r>
-      <w:r>
-        <w:rPr>
-          <w:lang w:val="en-US"/>
-        </w:rPr>
-        <w:t>as low di</w:t>
-      </w:r>
-      <w:r>
-        <w:rPr>
-          <w:lang w:val="en-US"/>
-        </w:rPr>
-        <w:t>versified duplicates with stri</w:t>
-      </w:r>
-      <w:r>
-        <w:rPr>
-          <w:lang w:val="en-US"/>
-        </w:rPr>
-        <w:t>ct</w:t>
-      </w:r>
-      <w:r>
-        <w:rPr>
-          <w:lang w:val="en-US"/>
-        </w:rPr>
-        <w:t xml:space="preserve">/relaxed thresholds, respectively. </w:t>
-      </w:r>
-      <w:proofErr w:type="spellStart"/>
-      <w:r>
-        <w:rPr>
-          <w:lang w:val="en-US"/>
-        </w:rPr>
-        <w:t>Ka</w:t>
-      </w:r>
-      <w:proofErr w:type="spellEnd"/>
-      <w:r>
-        <w:rPr>
-          <w:lang w:val="en-US"/>
-        </w:rPr>
-        <w:t xml:space="preserve"> </w:t>
-      </w:r>
-      <w:r>
-        <w:rPr>
-          <w:lang w:val="en-US"/>
-        </w:rPr>
-        <w:t xml:space="preserve">(number of </w:t>
-      </w:r>
-      <w:proofErr w:type="spellStart"/>
-      <w:r>
-        <w:rPr>
-          <w:lang w:val="en-US"/>
-        </w:rPr>
-        <w:t>nonsynonymous</w:t>
-      </w:r>
-      <w:proofErr w:type="spellEnd"/>
-      <w:r>
-        <w:rPr>
-          <w:lang w:val="en-US"/>
-        </w:rPr>
-        <w:t xml:space="preserve"> substitutions per </w:t>
-      </w:r>
-      <w:proofErr w:type="spellStart"/>
-      <w:r>
-        <w:rPr>
-          <w:lang w:val="en-US"/>
-        </w:rPr>
-        <w:t>nonsynonymous</w:t>
-      </w:r>
-      <w:proofErr w:type="spellEnd"/>
-      <w:r>
-        <w:rPr>
-          <w:lang w:val="en-US"/>
-        </w:rPr>
-        <w:t xml:space="preserve"> site)</w:t>
-      </w:r>
-      <w:r>
-        <w:rPr>
-          <w:lang w:val="en-US"/>
-        </w:rPr>
-        <w:t xml:space="preserve">, </w:t>
-      </w:r>
-      <w:r>
-        <w:rPr>
-          <w:lang w:val="en-US"/>
-        </w:rPr>
-        <w:t xml:space="preserve">Ks values </w:t>
-      </w:r>
-      <w:r>
-        <w:rPr>
-          <w:lang w:val="en-US"/>
-        </w:rPr>
-        <w:t>(number of synonymous substitutions per synonymous site)</w:t>
-      </w:r>
-      <w:r>
-        <w:rPr>
-          <w:lang w:val="en-US"/>
-        </w:rPr>
-        <w:t xml:space="preserve"> </w:t>
-      </w:r>
-      <w:r>
-        <w:rPr>
-          <w:lang w:val="en-US"/>
-        </w:rPr>
-        <w:t xml:space="preserve">and the </w:t>
-      </w:r>
-      <w:r>
-        <w:rPr>
-          <w:lang w:val="en-US"/>
-        </w:rPr>
-        <w:t xml:space="preserve">similarity of expression patterns (Re) </w:t>
+        <w:t xml:space="preserve">patterns (Re) </w:t>
       </w:r>
       <w:r>
         <w:rPr>
@@ -5506,250 +5270,10 @@
         <w:rPr>
           <w:lang w:val="en-US"/>
         </w:rPr>
-        <w:t xml:space="preserve">. </w:t>
-      </w:r>
-      <w:commentRangeStart w:id="3"/>
-      <w:r>
-        <w:rPr>
-          <w:lang w:val="en-US"/>
-        </w:rPr>
-        <w:t>Despite these pairs do no</w:t>
-      </w:r>
-      <w:r>
-        <w:rPr>
-          <w:lang w:val="en-US"/>
-        </w:rPr>
-        <w:t>t pass the stringent th</w:t>
-      </w:r>
-      <w:r>
-        <w:rPr>
-          <w:lang w:val="en-US"/>
-        </w:rPr>
-        <w:t xml:space="preserve">reshold, </w:t>
-      </w:r>
-      <w:r>
-        <w:rPr>
-          <w:lang w:val="en-US"/>
-        </w:rPr>
-        <w:t xml:space="preserve">they presented high enough DFD values to be considered </w:t>
-      </w:r>
-      <w:r>
-        <w:rPr>
-          <w:lang w:val="en-US"/>
-        </w:rPr>
-        <w:t xml:space="preserve">high divergent </w:t>
-      </w:r>
-      <w:proofErr w:type="spellStart"/>
-      <w:r>
-        <w:rPr>
-          <w:lang w:val="en-US"/>
-        </w:rPr>
-        <w:t>paralogs</w:t>
-      </w:r>
-      <w:proofErr w:type="spellEnd"/>
-      <w:r>
-        <w:rPr>
-          <w:lang w:val="en-US"/>
-        </w:rPr>
-        <w:t xml:space="preserve">. </w:t>
-      </w:r>
-      <w:r>
-        <w:rPr>
-          <w:lang w:val="en-US"/>
-        </w:rPr>
-        <w:t xml:space="preserve">Furthermore, </w:t>
-      </w:r>
-      <w:r>
-        <w:rPr>
-          <w:lang w:val="en-US"/>
-        </w:rPr>
-        <w:t xml:space="preserve">we </w:t>
-      </w:r>
-      <w:r>
-        <w:rPr>
-          <w:lang w:val="en-US"/>
-        </w:rPr>
-        <w:t>decided to asses</w:t>
-      </w:r>
-      <w:r>
-        <w:rPr>
-          <w:lang w:val="en-US"/>
-        </w:rPr>
-        <w:t xml:space="preserve"> AOX redundancy in roots </w:t>
-      </w:r>
-      <w:r>
-        <w:rPr>
-          <w:lang w:val="en-US"/>
-        </w:rPr>
-        <w:t xml:space="preserve">phenotypes </w:t>
-      </w:r>
-      <w:r>
-        <w:rPr>
-          <w:lang w:val="en-US"/>
-        </w:rPr>
-        <w:t>(</w:t>
-      </w:r>
-      <w:r>
-        <w:rPr>
-          <w:lang w:val="en-US"/>
-        </w:rPr>
-        <w:t xml:space="preserve">because </w:t>
-      </w:r>
-      <w:r>
-        <w:rPr>
-          <w:lang w:val="en-US"/>
-        </w:rPr>
-        <w:t xml:space="preserve">2/5 </w:t>
-      </w:r>
-      <w:proofErr w:type="spellStart"/>
-      <w:r>
-        <w:rPr>
-          <w:lang w:val="en-US"/>
-        </w:rPr>
-        <w:t>paralogs</w:t>
-      </w:r>
-      <w:proofErr w:type="spellEnd"/>
-      <w:r>
-        <w:rPr>
-          <w:lang w:val="en-US"/>
-        </w:rPr>
-        <w:t xml:space="preserve"> are not expressed </w:t>
-      </w:r>
-      <w:proofErr w:type="spellStart"/>
-      <w:r>
-        <w:rPr>
-          <w:lang w:val="en-US"/>
-        </w:rPr>
-        <w:t>simplying</w:t>
-      </w:r>
-      <w:proofErr w:type="spellEnd"/>
-      <w:r>
-        <w:rPr>
-          <w:lang w:val="en-US"/>
-        </w:rPr>
-        <w:t xml:space="preserve"> the system </w:t>
-      </w:r>
-      <w:r>
-        <w:rPr>
-          <w:lang w:val="en-US"/>
-        </w:rPr>
-        <w:t xml:space="preserve">and </w:t>
-      </w:r>
-      <w:r>
-        <w:rPr>
-          <w:lang w:val="en-US"/>
-        </w:rPr>
-        <w:t>i</w:t>
-      </w:r>
-      <w:r>
-        <w:rPr>
-          <w:lang w:val="en-US"/>
-        </w:rPr>
-        <w:t>t</w:t>
-      </w:r>
-      <w:r>
-        <w:rPr>
-          <w:lang w:val="en-US"/>
-        </w:rPr>
-        <w:t xml:space="preserve"> is</w:t>
-      </w:r>
-      <w:r>
-        <w:rPr>
-          <w:lang w:val="en-US"/>
-        </w:rPr>
-        <w:t xml:space="preserve"> easier to </w:t>
-      </w:r>
-      <w:proofErr w:type="spellStart"/>
-      <w:r>
-        <w:rPr>
-          <w:lang w:val="en-US"/>
-        </w:rPr>
-        <w:t>monitorize</w:t>
-      </w:r>
-      <w:proofErr w:type="spellEnd"/>
-      <w:r>
-        <w:rPr>
-          <w:lang w:val="en-US"/>
-        </w:rPr>
-        <w:t xml:space="preserve"> in seedling stages</w:t>
-      </w:r>
-      <w:r>
-        <w:rPr>
-          <w:lang w:val="en-US"/>
-        </w:rPr>
-        <w:t xml:space="preserve">) </w:t>
-      </w:r>
-      <w:r>
-        <w:rPr>
-          <w:lang w:val="en-US"/>
-        </w:rPr>
-        <w:t xml:space="preserve">under two different stresses considering </w:t>
-      </w:r>
-      <w:r>
-        <w:rPr>
-          <w:lang w:val="en-US"/>
-        </w:rPr>
-        <w:t>previously</w:t>
-      </w:r>
-      <w:r>
-        <w:rPr>
-          <w:lang w:val="en-US"/>
-        </w:rPr>
-        <w:t xml:space="preserve"> described roles of these genes </w:t>
-      </w:r>
-      <w:r>
-        <w:rPr>
-          <w:lang w:val="en-US"/>
-        </w:rPr>
-        <w:t>in response and retrograde-</w:t>
-      </w:r>
-      <w:proofErr w:type="spellStart"/>
-      <w:r>
-        <w:rPr>
-          <w:lang w:val="en-US"/>
-        </w:rPr>
-        <w:t>signalling</w:t>
-      </w:r>
-      <w:proofErr w:type="spellEnd"/>
-      <w:r>
-        <w:rPr>
-          <w:lang w:val="en-US"/>
-        </w:rPr>
-        <w:t xml:space="preserve"> </w:t>
-      </w:r>
-      <w:r>
-        <w:rPr>
-          <w:lang w:val="en-US"/>
-        </w:rPr>
-        <w:t>(</w:t>
-      </w:r>
-      <w:proofErr w:type="spellStart"/>
-      <w:r>
-        <w:rPr>
-          <w:lang w:val="en-US"/>
-        </w:rPr>
-        <w:t>cita</w:t>
-      </w:r>
-      <w:proofErr w:type="spellEnd"/>
-      <w:r>
-        <w:rPr>
-          <w:lang w:val="en-US"/>
-        </w:rPr>
-        <w:t>)</w:t>
-      </w:r>
-      <w:r>
-        <w:rPr>
-          <w:lang w:val="en-US"/>
-        </w:rPr>
-        <w:t xml:space="preserve">. </w:t>
-      </w:r>
-      <w:commentRangeEnd w:id="3"/>
-      <w:r>
-        <w:rPr>
-          <w:rStyle w:val="Refdecomentario"/>
-        </w:rPr>
-        <w:commentReference w:id="3"/>
-      </w:r>
+        <w:t>.</w:t>
+      </w:r>
+      <w:bookmarkStart w:id="2" w:name="_GoBack"/>
+      <w:bookmarkEnd w:id="2"/>
     </w:p>
     <w:p>
       <w:r>
@@ -6479,14 +6003,7 @@
         <w:rPr>
           <w:lang w:val="en-US"/>
         </w:rPr>
-        <w:t xml:space="preserve">For the </w:t>
-      </w:r>
-      <w:r>
-        <w:rPr>
-          <w:lang w:val="en-US"/>
-        </w:rPr>
-        <w:lastRenderedPageBreak/>
-        <w:t xml:space="preserve">combined drought x heat stress, </w:t>
+        <w:t xml:space="preserve">For the combined drought x heat stress, </w:t>
       </w:r>
       <w:r>
         <w:rPr>
@@ -6996,7 +6513,15 @@
           <w:noProof/>
           <w:lang w:val="en-US"/>
         </w:rPr>
-        <w:t>(Dobin et al., 2013)</w:t>
+        <w:t xml:space="preserve">(Dobin et </w:t>
+      </w:r>
+      <w:r>
+        <w:rPr>
+          <w:noProof/>
+          <w:lang w:val="en-US"/>
+        </w:rPr>
+        <w:lastRenderedPageBreak/>
+        <w:t>al., 2013)</w:t>
       </w:r>
       <w:r>
         <w:rPr>
@@ -7670,14 +7195,7 @@
         <w:rPr>
           <w:lang w:val="en-US"/>
         </w:rPr>
-        <w:t xml:space="preserve"> these files to the new reference assemblies. In summary, we </w:t>
-      </w:r>
-      <w:r>
-        <w:rPr>
-          <w:lang w:val="en-US"/>
-        </w:rPr>
-        <w:lastRenderedPageBreak/>
-        <w:t xml:space="preserve">used near as </w:t>
+        <w:t xml:space="preserve"> these files to the new reference assemblies. In summary, we used near as </w:t>
       </w:r>
       <w:r>
         <w:rPr>
@@ -8018,7 +7536,15 @@
           <w:b/>
           <w:lang w:val="en-US"/>
         </w:rPr>
-        <w:t>, Supplementary Material online</w:t>
+        <w:t xml:space="preserve">, </w:t>
+      </w:r>
+      <w:r>
+        <w:rPr>
+          <w:b/>
+          <w:lang w:val="en-US"/>
+        </w:rPr>
+        <w:lastRenderedPageBreak/>
+        <w:t>Supplementary Material online</w:t>
       </w:r>
       <w:r>
         <w:rPr>
@@ -8964,7 +8490,6 @@
     <w:p>
       <w:proofErr w:type="spellStart"/>
       <w:r>
-        <w:lastRenderedPageBreak/>
         <w:t>Buchfink</w:t>
       </w:r>
       <w:proofErr w:type="spellEnd"/>
@@ -9473,6 +8998,7 @@
     <w:p>
       <w:proofErr w:type="spellStart"/>
       <w:r>
+        <w:lastRenderedPageBreak/>
         <w:t>Dobin</w:t>
       </w:r>
       <w:proofErr w:type="spellEnd"/>
@@ -10237,8 +9763,6 @@
       </w:r>
     </w:p>
     <w:p>
-      <w:bookmarkStart w:id="4" w:name="_GoBack"/>
-      <w:bookmarkEnd w:id="4"/>
       <w:r>
         <w:t xml:space="preserve">Ho, J. W. K., Jung, Y. L., </w:t>
       </w:r>
@@ -10340,7 +9864,6 @@
     <w:p>
       <w:proofErr w:type="spellStart"/>
       <w:r>
-        <w:lastRenderedPageBreak/>
         <w:t>Kumar</w:t>
       </w:r>
       <w:proofErr w:type="spellEnd"/>
@@ -10918,6 +10441,7 @@
     </w:p>
     <w:p>
       <w:r>
+        <w:lastRenderedPageBreak/>
         <w:t xml:space="preserve">Martin, M. (2011). </w:t>
       </w:r>
       <w:proofErr w:type="spellStart"/>
@@ -11831,7 +11355,6 @@
     <w:p>
       <w:proofErr w:type="spellStart"/>
       <w:r>
-        <w:lastRenderedPageBreak/>
         <w:t>Sohn</w:t>
       </w:r>
       <w:proofErr w:type="spellEnd"/>
@@ -12422,6 +11945,7 @@
       </w:r>
       <w:proofErr w:type="spellStart"/>
       <w:r>
+        <w:lastRenderedPageBreak/>
         <w:t>including</w:t>
       </w:r>
       <w:proofErr w:type="spellEnd"/>
@@ -13265,49 +12789,6 @@
       </w:r>
     </w:p>
   </w:comment>
-  <w:comment w:id="2" w:author="Victor Fernandez" w:date="2023-07-18T11:10:00Z" w:initials="VF">
-    <w:p>
-      <w:pPr>
-        <w:pStyle w:val="Textocomentario"/>
-      </w:pPr>
-      <w:r>
-        <w:rPr>
-          <w:rStyle w:val="Refdecomentario"/>
-        </w:rPr>
-        <w:annotationRef/>
-      </w:r>
-      <w:r>
-        <w:t>E</w:t>
-      </w:r>
-      <w:r>
-        <w:t>sto quedará mejor en resultados</w:t>
-      </w:r>
-      <w:r>
-        <w:t xml:space="preserve"> pero de momento lo dejo aquí</w:t>
-      </w:r>
-    </w:p>
-  </w:comment>
-  <w:comment w:id="3" w:author="Victor Fernandez" w:date="2023-07-19T07:21:00Z" w:initials="VF">
-    <w:p>
-      <w:pPr>
-        <w:pStyle w:val="Textocomentario"/>
-      </w:pPr>
-      <w:r>
-        <w:rPr>
-          <w:rStyle w:val="Refdecomentario"/>
-        </w:rPr>
-        <w:annotationRef/>
-      </w:r>
-      <w:r>
-        <w:t>De nuevo, pienso que esto va mejor en resultados pero lo dejo aquí ya escrito</w:t>
-      </w:r>
-    </w:p>
-    <w:p>
-      <w:pPr>
-        <w:pStyle w:val="Textocomentario"/>
-      </w:pPr>
-    </w:p>
-  </w:comment>
 </w:comments>
 </file>
 
@@ -13315,8 +12796,6 @@
 <w15:commentsEx xmlns:wpc="http://schemas.microsoft.com/office/word/2010/wordprocessingCanvas" xmlns:mc="http://schemas.openxmlformats.org/markup-compatibility/2006" xmlns:o="urn:schemas-microsoft-com:office:office" xmlns:r="http://schemas.openxmlformats.org/officeDocument/2006/relationships" xmlns:m="http://schemas.openxmlformats.org/officeDocument/2006/math" xmlns:v="urn:schemas-microsoft-com:vml" xmlns:wp14="http://schemas.microsoft.com/office/word/2010/wordprocessingDrawing" xmlns:wp="http://schemas.openxmlformats.org/drawingml/2006/wordprocessingDrawing" xmlns:w10="urn:schemas-microsoft-com:office:word" xmlns:w="http://schemas.openxmlformats.org/wordprocessingml/2006/main" xmlns:w14="http://schemas.microsoft.com/office/word/2010/wordml" xmlns:w15="http://schemas.microsoft.com/office/word/2012/wordml" xmlns:wpg="http://schemas.microsoft.com/office/word/2010/wordprocessingGroup" xmlns:wpi="http://schemas.microsoft.com/office/word/2010/wordprocessingInk" xmlns:wne="http://schemas.microsoft.com/office/word/2006/wordml" xmlns:wps="http://schemas.microsoft.com/office/word/2010/wordprocessingShape" mc:Ignorable="w14 w15 wp14">
   <w15:commentEx w15:paraId="13183AC4" w15:done="0"/>
   <w15:commentEx w15:paraId="59FF3771" w15:done="0"/>
-  <w15:commentEx w15:paraId="7A509230" w15:done="0"/>
-  <w15:commentEx w15:paraId="13D902FF" w15:done="0"/>
 </w15:commentsEx>
 </file>
 
@@ -14785,7 +14264,7 @@
 </file>
 
 <file path=customXml/itemProps1.xml><?xml version="1.0" encoding="utf-8"?>
-<ds:datastoreItem xmlns:ds="http://schemas.openxmlformats.org/officeDocument/2006/customXml" ds:itemID="{35DBE536-15C5-4745-A29C-B232D5F0C782}">
+<ds:datastoreItem xmlns:ds="http://schemas.openxmlformats.org/officeDocument/2006/customXml" ds:itemID="{4BF875F0-A72F-4557-A714-6B4A4CAF2CD6}">
   <ds:schemaRefs>
     <ds:schemaRef ds:uri="http://schemas.openxmlformats.org/officeDocument/2006/bibliography"/>
   </ds:schemaRefs>

</xml_diff>

<commit_message>
MM mod and Results first section write and planned
</commit_message>
<xml_diff>
--- a/Manuscript/2.MaterialandMethods/MaterialandMethods_draft.docx
+++ b/Manuscript/2.MaterialandMethods/MaterialandMethods_draft.docx
@@ -68,13 +68,6 @@
       </w:r>
       <w:r>
         <w:rPr>
-          <w:b/>
-          <w:lang w:val="en-US"/>
-        </w:rPr>
-        <w:t>, Supplementary Material online</w:t>
-      </w:r>
-      <w:r>
-        <w:rPr>
           <w:lang w:val="en-US"/>
         </w:rPr>
         <w:t>.</w:t>
@@ -598,13 +591,6 @@
       </w:r>
       <w:r>
         <w:rPr>
-          <w:b/>
-          <w:lang w:val="en-US"/>
-        </w:rPr>
-        <w:t>, Supplementary Material online</w:t>
-      </w:r>
-      <w:r>
-        <w:rPr>
           <w:lang w:val="en-US"/>
         </w:rPr>
         <w:t>).</w:t>
@@ -832,13 +818,6 @@
           <w:lang w:val="en-US"/>
         </w:rPr>
         <w:t>2</w:t>
-      </w:r>
-      <w:r>
-        <w:rPr>
-          <w:b/>
-          <w:lang w:val="en-US"/>
-        </w:rPr>
-        <w:t>, Supplementary Material online</w:t>
       </w:r>
       <w:r>
         <w:rPr>
@@ -3732,21 +3711,7 @@
           <w:b/>
           <w:lang w:val="en-US"/>
         </w:rPr>
-        <w:t>supplementary table S3</w:t>
-      </w:r>
-      <w:r>
-        <w:rPr>
-          <w:b/>
-          <w:lang w:val="en-US"/>
-        </w:rPr>
-        <w:t>, Supplementary Material online</w:t>
-      </w:r>
-      <w:r>
-        <w:rPr>
-          <w:b/>
-          <w:lang w:val="en-US"/>
-        </w:rPr>
-        <w:t>)</w:t>
+        <w:t>supplementary table S3)</w:t>
       </w:r>
       <w:r>
         <w:t xml:space="preserve">. </w:t>
@@ -5047,21 +5012,7 @@
           <w:b/>
           <w:lang w:val="en-US"/>
         </w:rPr>
-        <w:t>supplementary table S3</w:t>
-      </w:r>
-      <w:r>
-        <w:rPr>
-          <w:b/>
-          <w:lang w:val="en-US"/>
-        </w:rPr>
-        <w:t>, Supplementary Material online</w:t>
-      </w:r>
-      <w:r>
-        <w:rPr>
-          <w:b/>
-          <w:lang w:val="en-US"/>
-        </w:rPr>
-        <w:t>)</w:t>
+        <w:t>supplementary table S3)</w:t>
       </w:r>
       <w:r>
         <w:rPr>
@@ -5272,8 +5223,6 @@
         </w:rPr>
         <w:t>.</w:t>
       </w:r>
-      <w:bookmarkStart w:id="2" w:name="_GoBack"/>
-      <w:bookmarkEnd w:id="2"/>
     </w:p>
     <w:p>
       <w:r>
@@ -5641,13 +5590,6 @@
           <w:lang w:val="en-US"/>
         </w:rPr>
         <w:t>supplementary table S3</w:t>
-      </w:r>
-      <w:r>
-        <w:rPr>
-          <w:b/>
-          <w:lang w:val="en-US"/>
-        </w:rPr>
-        <w:t>, Supplementary Material online</w:t>
       </w:r>
       <w:r>
         <w:rPr>
@@ -6513,27 +6455,26 @@
           <w:noProof/>
           <w:lang w:val="en-US"/>
         </w:rPr>
-        <w:t xml:space="preserve">(Dobin et </w:t>
-      </w:r>
-      <w:r>
-        <w:rPr>
-          <w:noProof/>
+        <w:t>(Dobin et al., 2013)</w:t>
+      </w:r>
+      <w:r>
+        <w:rPr>
+          <w:lang w:val="en-US"/>
+        </w:rPr>
+        <w:fldChar w:fldCharType="end"/>
+      </w:r>
+      <w:r>
+        <w:rPr>
+          <w:lang w:val="en-US"/>
+        </w:rPr>
+        <w:t xml:space="preserve"> changing reference genome and minimum/maximum intron size accordingly </w:t>
+      </w:r>
+      <w:r>
+        <w:rPr>
           <w:lang w:val="en-US"/>
         </w:rPr>
         <w:lastRenderedPageBreak/>
-        <w:t>al., 2013)</w:t>
-      </w:r>
-      <w:r>
-        <w:rPr>
-          <w:lang w:val="en-US"/>
-        </w:rPr>
-        <w:fldChar w:fldCharType="end"/>
-      </w:r>
-      <w:r>
-        <w:rPr>
-          <w:lang w:val="en-US"/>
-        </w:rPr>
-        <w:t xml:space="preserve"> changing reference genome and minimum/maximum intron size accordingly to species. Bigwig files were obtained using </w:t>
+        <w:t xml:space="preserve">to species. Bigwig files were obtained using </w:t>
       </w:r>
       <w:proofErr w:type="spellStart"/>
       <w:r>
@@ -7531,21 +7472,8 @@
         </w:rPr>
         <w:t>supplementary table S4</w:t>
       </w:r>
-      <w:r>
-        <w:rPr>
-          <w:b/>
-          <w:lang w:val="en-US"/>
-        </w:rPr>
-        <w:t xml:space="preserve">, </w:t>
-      </w:r>
-      <w:r>
-        <w:rPr>
-          <w:b/>
-          <w:lang w:val="en-US"/>
-        </w:rPr>
-        <w:lastRenderedPageBreak/>
-        <w:t>Supplementary Material online</w:t>
-      </w:r>
+      <w:bookmarkStart w:id="2" w:name="_GoBack"/>
+      <w:bookmarkEnd w:id="2"/>
       <w:r>
         <w:rPr>
           <w:lang w:val="en-US"/>
@@ -7665,6 +7593,7 @@
         <w:rPr>
           <w:lang w:val="en-US"/>
         </w:rPr>
+        <w:lastRenderedPageBreak/>
         <w:t>Database resource</w:t>
       </w:r>
     </w:p>
@@ -8998,7 +8927,6 @@
     <w:p>
       <w:proofErr w:type="spellStart"/>
       <w:r>
-        <w:lastRenderedPageBreak/>
         <w:t>Dobin</w:t>
       </w:r>
       <w:proofErr w:type="spellEnd"/>
@@ -9103,6 +9031,7 @@
     <w:p>
       <w:proofErr w:type="spellStart"/>
       <w:r>
+        <w:lastRenderedPageBreak/>
         <w:t>Drost</w:t>
       </w:r>
       <w:proofErr w:type="spellEnd"/>
@@ -10441,7 +10370,6 @@
     </w:p>
     <w:p>
       <w:r>
-        <w:lastRenderedPageBreak/>
         <w:t xml:space="preserve">Martin, M. (2011). </w:t>
       </w:r>
       <w:proofErr w:type="spellStart"/>
@@ -10534,6 +10462,7 @@
     <w:p>
       <w:proofErr w:type="spellStart"/>
       <w:r>
+        <w:lastRenderedPageBreak/>
         <w:t>Osipova</w:t>
       </w:r>
       <w:proofErr w:type="spellEnd"/>
@@ -11945,7 +11874,6 @@
       </w:r>
       <w:proofErr w:type="spellStart"/>
       <w:r>
-        <w:lastRenderedPageBreak/>
         <w:t>including</w:t>
       </w:r>
       <w:proofErr w:type="spellEnd"/>
@@ -12066,6 +11994,7 @@
     <w:p>
       <w:proofErr w:type="spellStart"/>
       <w:r>
+        <w:lastRenderedPageBreak/>
         <w:t>Valledor</w:t>
       </w:r>
       <w:proofErr w:type="spellEnd"/>
@@ -14264,7 +14193,7 @@
 </file>
 
 <file path=customXml/itemProps1.xml><?xml version="1.0" encoding="utf-8"?>
-<ds:datastoreItem xmlns:ds="http://schemas.openxmlformats.org/officeDocument/2006/customXml" ds:itemID="{4BF875F0-A72F-4557-A714-6B4A4CAF2CD6}">
+<ds:datastoreItem xmlns:ds="http://schemas.openxmlformats.org/officeDocument/2006/customXml" ds:itemID="{0FE7A6B1-97F8-430F-AE01-46F9ED208DCA}">
   <ds:schemaRefs>
     <ds:schemaRef ds:uri="http://schemas.openxmlformats.org/officeDocument/2006/bibliography"/>
   </ds:schemaRefs>

</xml_diff>